<commit_message>
updated makeup class schedule for delay in ieb visit
</commit_message>
<xml_diff>
--- a/FALL 19/makeup_class_schedule.docx
+++ b/FALL 19/makeup_class_schedule.docx
@@ -221,7 +221,10 @@
               <w:jc w:val="center"/>
             </w:pPr>
             <w:r>
-              <w:t>12 December 2018</w:t>
+              <w:t>05</w:t>
+            </w:r>
+            <w:r>
+              <w:t xml:space="preserve"> December 2018</w:t>
             </w:r>
           </w:p>
           <w:p>
@@ -743,6 +746,755 @@
             <w:pPr>
               <w:jc w:val="center"/>
             </w:pPr>
+          </w:p>
+        </w:tc>
+      </w:tr>
+    </w:tbl>
+    <w:p/>
+    <w:p>
+      <w:pPr>
+        <w:ind w:left="3600" w:firstLine="720"/>
+      </w:pPr>
+      <w:r>
+        <w:t>Or</w:t>
+      </w:r>
+    </w:p>
+    <w:p/>
+    <w:tbl>
+      <w:tblPr>
+        <w:tblStyle w:val="TableGrid"/>
+        <w:tblW w:w="9918" w:type="dxa"/>
+        <w:tblLook w:val="04A0"/>
+      </w:tblPr>
+      <w:tblGrid>
+        <w:gridCol w:w="1908"/>
+        <w:gridCol w:w="1335"/>
+        <w:gridCol w:w="1335"/>
+        <w:gridCol w:w="1335"/>
+        <w:gridCol w:w="1335"/>
+        <w:gridCol w:w="1335"/>
+        <w:gridCol w:w="1335"/>
+      </w:tblGrid>
+      <w:tr>
+        <w:trPr>
+          <w:trHeight w:val="107"/>
+        </w:trPr>
+        <w:tc>
+          <w:tcPr>
+            <w:tcW w:w="1908" w:type="dxa"/>
+            <w:vMerge w:val="restart"/>
+            <w:vAlign w:val="center"/>
+          </w:tcPr>
+          <w:p>
+            <w:pPr>
+              <w:jc w:val="center"/>
+              <w:rPr>
+                <w:b/>
+              </w:rPr>
+            </w:pPr>
+            <w:r>
+              <w:rPr>
+                <w:b/>
+              </w:rPr>
+              <w:t>Date</w:t>
+            </w:r>
+          </w:p>
+        </w:tc>
+        <w:tc>
+          <w:tcPr>
+            <w:tcW w:w="8010" w:type="dxa"/>
+            <w:gridSpan w:val="6"/>
+            <w:vAlign w:val="center"/>
+          </w:tcPr>
+          <w:p>
+            <w:pPr>
+              <w:jc w:val="center"/>
+              <w:rPr>
+                <w:b/>
+              </w:rPr>
+            </w:pPr>
+            <w:r>
+              <w:rPr>
+                <w:b/>
+              </w:rPr>
+              <w:t>Time</w:t>
+            </w:r>
+          </w:p>
+        </w:tc>
+      </w:tr>
+      <w:tr>
+        <w:trPr>
+          <w:trHeight w:val="106"/>
+        </w:trPr>
+        <w:tc>
+          <w:tcPr>
+            <w:tcW w:w="1908" w:type="dxa"/>
+            <w:vMerge/>
+            <w:vAlign w:val="center"/>
+          </w:tcPr>
+          <w:p>
+            <w:pPr>
+              <w:jc w:val="center"/>
+              <w:rPr>
+                <w:b/>
+              </w:rPr>
+            </w:pPr>
+          </w:p>
+        </w:tc>
+        <w:tc>
+          <w:tcPr>
+            <w:tcW w:w="1335" w:type="dxa"/>
+            <w:vAlign w:val="center"/>
+          </w:tcPr>
+          <w:p>
+            <w:pPr>
+              <w:jc w:val="center"/>
+              <w:rPr>
+                <w:b/>
+              </w:rPr>
+            </w:pPr>
+            <w:r>
+              <w:rPr>
+                <w:b/>
+              </w:rPr>
+              <w:t>8:30 – 9:50</w:t>
+            </w:r>
+          </w:p>
+        </w:tc>
+        <w:tc>
+          <w:tcPr>
+            <w:tcW w:w="1335" w:type="dxa"/>
+            <w:vAlign w:val="center"/>
+          </w:tcPr>
+          <w:p>
+            <w:pPr>
+              <w:jc w:val="center"/>
+              <w:rPr>
+                <w:b/>
+              </w:rPr>
+            </w:pPr>
+            <w:r>
+              <w:rPr>
+                <w:b/>
+              </w:rPr>
+              <w:t>10:00 – 11:20</w:t>
+            </w:r>
+          </w:p>
+        </w:tc>
+        <w:tc>
+          <w:tcPr>
+            <w:tcW w:w="1335" w:type="dxa"/>
+            <w:vAlign w:val="center"/>
+          </w:tcPr>
+          <w:p>
+            <w:pPr>
+              <w:jc w:val="center"/>
+              <w:rPr>
+                <w:b/>
+              </w:rPr>
+            </w:pPr>
+            <w:r>
+              <w:rPr>
+                <w:b/>
+              </w:rPr>
+              <w:t>11:30 – 12:50</w:t>
+            </w:r>
+          </w:p>
+        </w:tc>
+        <w:tc>
+          <w:tcPr>
+            <w:tcW w:w="1335" w:type="dxa"/>
+            <w:vAlign w:val="center"/>
+          </w:tcPr>
+          <w:p>
+            <w:pPr>
+              <w:jc w:val="center"/>
+              <w:rPr>
+                <w:b/>
+              </w:rPr>
+            </w:pPr>
+            <w:r>
+              <w:rPr>
+                <w:b/>
+              </w:rPr>
+              <w:t>1:10 – 2:30</w:t>
+            </w:r>
+          </w:p>
+        </w:tc>
+        <w:tc>
+          <w:tcPr>
+            <w:tcW w:w="1335" w:type="dxa"/>
+            <w:vAlign w:val="center"/>
+          </w:tcPr>
+          <w:p>
+            <w:pPr>
+              <w:jc w:val="center"/>
+              <w:rPr>
+                <w:b/>
+              </w:rPr>
+            </w:pPr>
+            <w:r>
+              <w:rPr>
+                <w:b/>
+              </w:rPr>
+              <w:t>2:40 – 4:00</w:t>
+            </w:r>
+          </w:p>
+        </w:tc>
+        <w:tc>
+          <w:tcPr>
+            <w:tcW w:w="1335" w:type="dxa"/>
+            <w:vAlign w:val="center"/>
+          </w:tcPr>
+          <w:p>
+            <w:pPr>
+              <w:jc w:val="center"/>
+              <w:rPr>
+                <w:b/>
+              </w:rPr>
+            </w:pPr>
+            <w:r>
+              <w:rPr>
+                <w:b/>
+              </w:rPr>
+              <w:t>4:10 – 5:30</w:t>
+            </w:r>
+          </w:p>
+        </w:tc>
+      </w:tr>
+      <w:tr>
+        <w:tc>
+          <w:tcPr>
+            <w:tcW w:w="1908" w:type="dxa"/>
+            <w:vAlign w:val="center"/>
+          </w:tcPr>
+          <w:p>
+            <w:pPr>
+              <w:jc w:val="center"/>
+            </w:pPr>
+            <w:r>
+              <w:t>05 December 2018</w:t>
+            </w:r>
+          </w:p>
+          <w:p>
+            <w:pPr>
+              <w:jc w:val="center"/>
+            </w:pPr>
+            <w:r>
+              <w:t>(Thursday)</w:t>
+            </w:r>
+          </w:p>
+        </w:tc>
+        <w:tc>
+          <w:tcPr>
+            <w:tcW w:w="1335" w:type="dxa"/>
+            <w:vAlign w:val="center"/>
+          </w:tcPr>
+          <w:p>
+            <w:pPr>
+              <w:jc w:val="center"/>
+            </w:pPr>
+          </w:p>
+        </w:tc>
+        <w:tc>
+          <w:tcPr>
+            <w:tcW w:w="1335" w:type="dxa"/>
+            <w:vAlign w:val="center"/>
+          </w:tcPr>
+          <w:p>
+            <w:pPr>
+              <w:jc w:val="center"/>
+            </w:pPr>
+            <w:r>
+              <w:t>MAT 101</w:t>
+            </w:r>
+          </w:p>
+          <w:p>
+            <w:pPr>
+              <w:jc w:val="center"/>
+            </w:pPr>
+            <w:r>
+              <w:t>Section 4</w:t>
+            </w:r>
+          </w:p>
+          <w:p>
+            <w:pPr>
+              <w:jc w:val="center"/>
+            </w:pPr>
+            <w:r>
+              <w:t>A 301</w:t>
+            </w:r>
+          </w:p>
+        </w:tc>
+        <w:tc>
+          <w:tcPr>
+            <w:tcW w:w="1335" w:type="dxa"/>
+            <w:vAlign w:val="center"/>
+          </w:tcPr>
+          <w:p>
+            <w:pPr>
+              <w:jc w:val="center"/>
+            </w:pPr>
+            <w:r>
+              <w:t>CSE 208</w:t>
+            </w:r>
+          </w:p>
+          <w:p>
+            <w:pPr>
+              <w:jc w:val="center"/>
+            </w:pPr>
+            <w:r>
+              <w:t>Section 2</w:t>
+            </w:r>
+          </w:p>
+          <w:p>
+            <w:pPr>
+              <w:jc w:val="center"/>
+            </w:pPr>
+            <w:r>
+              <w:t>A 301</w:t>
+            </w:r>
+          </w:p>
+        </w:tc>
+        <w:tc>
+          <w:tcPr>
+            <w:tcW w:w="1335" w:type="dxa"/>
+            <w:vAlign w:val="center"/>
+          </w:tcPr>
+          <w:p>
+            <w:pPr>
+              <w:jc w:val="center"/>
+            </w:pPr>
+          </w:p>
+        </w:tc>
+        <w:tc>
+          <w:tcPr>
+            <w:tcW w:w="1335" w:type="dxa"/>
+            <w:vAlign w:val="center"/>
+          </w:tcPr>
+          <w:p>
+            <w:pPr>
+              <w:jc w:val="center"/>
+            </w:pPr>
+          </w:p>
+        </w:tc>
+        <w:tc>
+          <w:tcPr>
+            <w:tcW w:w="1335" w:type="dxa"/>
+            <w:vAlign w:val="center"/>
+          </w:tcPr>
+          <w:p>
+            <w:pPr>
+              <w:jc w:val="center"/>
+            </w:pPr>
+          </w:p>
+        </w:tc>
+      </w:tr>
+      <w:tr>
+        <w:tc>
+          <w:tcPr>
+            <w:tcW w:w="1908" w:type="dxa"/>
+            <w:vAlign w:val="center"/>
+          </w:tcPr>
+          <w:p>
+            <w:pPr>
+              <w:jc w:val="center"/>
+            </w:pPr>
+            <w:r>
+              <w:t>19 December 2018</w:t>
+            </w:r>
+          </w:p>
+          <w:p>
+            <w:pPr>
+              <w:jc w:val="center"/>
+            </w:pPr>
+            <w:r>
+              <w:t>(Thursday)</w:t>
+            </w:r>
+          </w:p>
+        </w:tc>
+        <w:tc>
+          <w:tcPr>
+            <w:tcW w:w="1335" w:type="dxa"/>
+            <w:vAlign w:val="center"/>
+          </w:tcPr>
+          <w:p>
+            <w:pPr>
+              <w:jc w:val="center"/>
+            </w:pPr>
+            <w:r>
+              <w:t>MAT 101</w:t>
+            </w:r>
+          </w:p>
+          <w:p>
+            <w:pPr>
+              <w:jc w:val="center"/>
+            </w:pPr>
+            <w:r>
+              <w:t>Section 4</w:t>
+            </w:r>
+          </w:p>
+          <w:p>
+            <w:pPr>
+              <w:jc w:val="center"/>
+            </w:pPr>
+            <w:r>
+              <w:t>Campus A</w:t>
+            </w:r>
+          </w:p>
+        </w:tc>
+        <w:tc>
+          <w:tcPr>
+            <w:tcW w:w="1335" w:type="dxa"/>
+            <w:vAlign w:val="center"/>
+          </w:tcPr>
+          <w:p>
+            <w:pPr>
+              <w:jc w:val="center"/>
+            </w:pPr>
+            <w:r>
+              <w:t>CSE 101</w:t>
+            </w:r>
+          </w:p>
+          <w:p>
+            <w:pPr>
+              <w:jc w:val="center"/>
+            </w:pPr>
+            <w:r>
+              <w:t>Section 9</w:t>
+            </w:r>
+          </w:p>
+          <w:p>
+            <w:pPr>
+              <w:jc w:val="center"/>
+            </w:pPr>
+            <w:r>
+              <w:t>A 301</w:t>
+            </w:r>
+          </w:p>
+        </w:tc>
+        <w:tc>
+          <w:tcPr>
+            <w:tcW w:w="1335" w:type="dxa"/>
+            <w:vAlign w:val="center"/>
+          </w:tcPr>
+          <w:p>
+            <w:pPr>
+              <w:jc w:val="center"/>
+            </w:pPr>
+            <w:r>
+              <w:t>CSE 101</w:t>
+            </w:r>
+          </w:p>
+          <w:p>
+            <w:pPr>
+              <w:jc w:val="center"/>
+            </w:pPr>
+            <w:r>
+              <w:t>Section 8</w:t>
+            </w:r>
+          </w:p>
+          <w:p>
+            <w:pPr>
+              <w:jc w:val="center"/>
+            </w:pPr>
+            <w:r>
+              <w:t>A 301</w:t>
+            </w:r>
+          </w:p>
+        </w:tc>
+        <w:tc>
+          <w:tcPr>
+            <w:tcW w:w="1335" w:type="dxa"/>
+            <w:vAlign w:val="center"/>
+          </w:tcPr>
+          <w:p>
+            <w:pPr>
+              <w:jc w:val="center"/>
+            </w:pPr>
+            <w:r>
+              <w:t>CSE 104</w:t>
+            </w:r>
+          </w:p>
+          <w:p>
+            <w:pPr>
+              <w:jc w:val="center"/>
+            </w:pPr>
+            <w:r>
+              <w:t>Section 1</w:t>
+            </w:r>
+          </w:p>
+          <w:p>
+            <w:pPr>
+              <w:jc w:val="center"/>
+            </w:pPr>
+            <w:r>
+              <w:t>A 301</w:t>
+            </w:r>
+          </w:p>
+        </w:tc>
+        <w:tc>
+          <w:tcPr>
+            <w:tcW w:w="1335" w:type="dxa"/>
+            <w:vAlign w:val="center"/>
+          </w:tcPr>
+          <w:p>
+            <w:pPr>
+              <w:jc w:val="center"/>
+            </w:pPr>
+            <w:r>
+              <w:t>CSE 208</w:t>
+            </w:r>
+          </w:p>
+          <w:p>
+            <w:pPr>
+              <w:jc w:val="center"/>
+            </w:pPr>
+            <w:r>
+              <w:t>Section 2</w:t>
+            </w:r>
+          </w:p>
+          <w:p>
+            <w:pPr>
+              <w:jc w:val="center"/>
+            </w:pPr>
+            <w:r>
+              <w:t>A 301</w:t>
+            </w:r>
+          </w:p>
+        </w:tc>
+        <w:tc>
+          <w:tcPr>
+            <w:tcW w:w="1335" w:type="dxa"/>
+            <w:vAlign w:val="center"/>
+          </w:tcPr>
+          <w:p>
+            <w:pPr>
+              <w:jc w:val="center"/>
+            </w:pPr>
+            <w:r>
+              <w:t>CSE 208</w:t>
+            </w:r>
+          </w:p>
+          <w:p>
+            <w:pPr>
+              <w:jc w:val="center"/>
+            </w:pPr>
+            <w:r>
+              <w:t>Section 1</w:t>
+            </w:r>
+          </w:p>
+          <w:p>
+            <w:pPr>
+              <w:jc w:val="center"/>
+            </w:pPr>
+            <w:r>
+              <w:t>A 301</w:t>
+            </w:r>
+          </w:p>
+        </w:tc>
+      </w:tr>
+      <w:tr>
+        <w:tc>
+          <w:tcPr>
+            <w:tcW w:w="1908" w:type="dxa"/>
+            <w:vAlign w:val="center"/>
+          </w:tcPr>
+          <w:p>
+            <w:pPr>
+              <w:jc w:val="center"/>
+            </w:pPr>
+            <w:r>
+              <w:t>26 December 2018</w:t>
+            </w:r>
+          </w:p>
+          <w:p>
+            <w:pPr>
+              <w:jc w:val="center"/>
+            </w:pPr>
+            <w:r>
+              <w:t>(Thursday)</w:t>
+            </w:r>
+          </w:p>
+        </w:tc>
+        <w:tc>
+          <w:tcPr>
+            <w:tcW w:w="1335" w:type="dxa"/>
+            <w:vAlign w:val="center"/>
+          </w:tcPr>
+          <w:p>
+            <w:pPr>
+              <w:jc w:val="center"/>
+            </w:pPr>
+            <w:r>
+              <w:t>MAT 101</w:t>
+            </w:r>
+          </w:p>
+          <w:p>
+            <w:pPr>
+              <w:jc w:val="center"/>
+            </w:pPr>
+            <w:r>
+              <w:t>Section 4</w:t>
+            </w:r>
+          </w:p>
+          <w:p>
+            <w:pPr>
+              <w:jc w:val="center"/>
+            </w:pPr>
+            <w:r>
+              <w:t>Campus A</w:t>
+            </w:r>
+          </w:p>
+        </w:tc>
+        <w:tc>
+          <w:tcPr>
+            <w:tcW w:w="1335" w:type="dxa"/>
+            <w:vAlign w:val="center"/>
+          </w:tcPr>
+          <w:p>
+            <w:pPr>
+              <w:jc w:val="center"/>
+            </w:pPr>
+            <w:r>
+              <w:t>CSE 101</w:t>
+            </w:r>
+          </w:p>
+          <w:p>
+            <w:pPr>
+              <w:jc w:val="center"/>
+            </w:pPr>
+            <w:r>
+              <w:t>Section 9</w:t>
+            </w:r>
+          </w:p>
+          <w:p>
+            <w:pPr>
+              <w:jc w:val="center"/>
+            </w:pPr>
+            <w:r>
+              <w:t>A 301</w:t>
+            </w:r>
+          </w:p>
+        </w:tc>
+        <w:tc>
+          <w:tcPr>
+            <w:tcW w:w="1335" w:type="dxa"/>
+            <w:vAlign w:val="center"/>
+          </w:tcPr>
+          <w:p>
+            <w:pPr>
+              <w:jc w:val="center"/>
+            </w:pPr>
+            <w:r>
+              <w:t>CSE 101</w:t>
+            </w:r>
+          </w:p>
+          <w:p>
+            <w:pPr>
+              <w:jc w:val="center"/>
+            </w:pPr>
+            <w:r>
+              <w:t>Section 8</w:t>
+            </w:r>
+          </w:p>
+          <w:p>
+            <w:pPr>
+              <w:jc w:val="center"/>
+            </w:pPr>
+            <w:r>
+              <w:t>A 301</w:t>
+            </w:r>
+          </w:p>
+        </w:tc>
+        <w:tc>
+          <w:tcPr>
+            <w:tcW w:w="1335" w:type="dxa"/>
+            <w:vAlign w:val="center"/>
+          </w:tcPr>
+          <w:p>
+            <w:pPr>
+              <w:jc w:val="center"/>
+            </w:pPr>
+            <w:r>
+              <w:t>CSE 104</w:t>
+            </w:r>
+          </w:p>
+          <w:p>
+            <w:pPr>
+              <w:jc w:val="center"/>
+            </w:pPr>
+            <w:r>
+              <w:t>Section 1</w:t>
+            </w:r>
+          </w:p>
+          <w:p>
+            <w:pPr>
+              <w:jc w:val="center"/>
+            </w:pPr>
+            <w:r>
+              <w:t>A 301</w:t>
+            </w:r>
+          </w:p>
+        </w:tc>
+        <w:tc>
+          <w:tcPr>
+            <w:tcW w:w="1335" w:type="dxa"/>
+            <w:vAlign w:val="center"/>
+          </w:tcPr>
+          <w:p>
+            <w:pPr>
+              <w:jc w:val="center"/>
+            </w:pPr>
+            <w:r>
+              <w:t>CSE 208</w:t>
+            </w:r>
+          </w:p>
+          <w:p>
+            <w:pPr>
+              <w:jc w:val="center"/>
+            </w:pPr>
+            <w:r>
+              <w:t>Section 2</w:t>
+            </w:r>
+          </w:p>
+          <w:p>
+            <w:pPr>
+              <w:jc w:val="center"/>
+            </w:pPr>
+            <w:r>
+              <w:t>A 301</w:t>
+            </w:r>
+          </w:p>
+        </w:tc>
+        <w:tc>
+          <w:tcPr>
+            <w:tcW w:w="1335" w:type="dxa"/>
+            <w:vAlign w:val="center"/>
+          </w:tcPr>
+          <w:p>
+            <w:pPr>
+              <w:jc w:val="center"/>
+            </w:pPr>
+            <w:r>
+              <w:t>CSE 208</w:t>
+            </w:r>
+          </w:p>
+          <w:p>
+            <w:pPr>
+              <w:jc w:val="center"/>
+            </w:pPr>
+            <w:r>
+              <w:t>Section 1</w:t>
+            </w:r>
+          </w:p>
+          <w:p>
+            <w:pPr>
+              <w:jc w:val="center"/>
+            </w:pPr>
+            <w:r>
+              <w:t>A 301</w:t>
+            </w:r>
           </w:p>
         </w:tc>
       </w:tr>
@@ -804,7 +1556,7 @@
                           <a:blip r:embed="rId4" cstate="print">
                             <a:extLst>
                               <a:ext uri="{28A0092B-C50C-407E-A947-70E740481C1C}">
-                                <a14:useLocalDpi xmlns="" xmlns:wpc="http://schemas.microsoft.com/office/word/2010/wordprocessingCanvas" xmlns:mc="http://schemas.openxmlformats.org/markup-compatibility/2006" xmlns:o="urn:schemas-microsoft-com:office:office" xmlns:v="urn:schemas-microsoft-com:vml" xmlns:wp14="http://schemas.microsoft.com/office/word/2010/wordprocessingDrawing" xmlns:w10="urn:schemas-microsoft-com:office:word" xmlns:w="http://schemas.openxmlformats.org/wordprocessingml/2006/main" xmlns:w14="http://schemas.microsoft.com/office/word/2010/wordml" xmlns:w15="http://schemas.microsoft.com/office/word/2012/wordml" xmlns:wpg="http://schemas.microsoft.com/office/word/2010/wordprocessingGroup" xmlns:wpi="http://schemas.microsoft.com/office/word/2010/wordprocessingInk" xmlns:wps="http://schemas.microsoft.com/office/word/2010/wordprocessingShape" xmlns:a14="http://schemas.microsoft.com/office/drawing/2010/main" val="0"/>
+                                <a14:useLocalDpi xmlns:a14="http://schemas.microsoft.com/office/drawing/2010/main" xmlns:wps="http://schemas.microsoft.com/office/word/2010/wordprocessingShape" xmlns:wpi="http://schemas.microsoft.com/office/word/2010/wordprocessingInk" xmlns:wpg="http://schemas.microsoft.com/office/word/2010/wordprocessingGroup" xmlns:w15="http://schemas.microsoft.com/office/word/2012/wordml" xmlns:w14="http://schemas.microsoft.com/office/word/2010/wordml" xmlns:w="http://schemas.openxmlformats.org/wordprocessingml/2006/main" xmlns:w10="urn:schemas-microsoft-com:office:word" xmlns:wp14="http://schemas.microsoft.com/office/word/2010/wordprocessingDrawing" xmlns:v="urn:schemas-microsoft-com:vml" xmlns:o="urn:schemas-microsoft-com:office:office" xmlns:mc="http://schemas.openxmlformats.org/markup-compatibility/2006" xmlns:wpc="http://schemas.microsoft.com/office/word/2010/wordprocessingCanvas" xmlns="" val="0"/>
                               </a:ext>
                             </a:extLst>
                           </a:blip>
@@ -824,7 +1576,7 @@
                           </a:ln>
                           <a:extLst>
                             <a:ext uri="{53640926-AAD7-44D8-BBD7-CCE9431645EC}">
-                              <a14:shadowObscured xmlns="" xmlns:wpc="http://schemas.microsoft.com/office/word/2010/wordprocessingCanvas" xmlns:mc="http://schemas.openxmlformats.org/markup-compatibility/2006" xmlns:o="urn:schemas-microsoft-com:office:office" xmlns:v="urn:schemas-microsoft-com:vml" xmlns:wp14="http://schemas.microsoft.com/office/word/2010/wordprocessingDrawing" xmlns:w10="urn:schemas-microsoft-com:office:word" xmlns:w="http://schemas.openxmlformats.org/wordprocessingml/2006/main" xmlns:w14="http://schemas.microsoft.com/office/word/2010/wordml" xmlns:w15="http://schemas.microsoft.com/office/word/2012/wordml" xmlns:wpg="http://schemas.microsoft.com/office/word/2010/wordprocessingGroup" xmlns:wpi="http://schemas.microsoft.com/office/word/2010/wordprocessingInk" xmlns:wps="http://schemas.microsoft.com/office/word/2010/wordprocessingShape" xmlns:a14="http://schemas.microsoft.com/office/drawing/2010/main"/>
+                              <a14:shadowObscured xmlns:a14="http://schemas.microsoft.com/office/drawing/2010/main" xmlns:wps="http://schemas.microsoft.com/office/word/2010/wordprocessingShape" xmlns:wpi="http://schemas.microsoft.com/office/word/2010/wordprocessingInk" xmlns:wpg="http://schemas.microsoft.com/office/word/2010/wordprocessingGroup" xmlns:w15="http://schemas.microsoft.com/office/word/2012/wordml" xmlns:w14="http://schemas.microsoft.com/office/word/2010/wordml" xmlns:w="http://schemas.openxmlformats.org/wordprocessingml/2006/main" xmlns:w10="urn:schemas-microsoft-com:office:word" xmlns:wp14="http://schemas.microsoft.com/office/word/2010/wordprocessingDrawing" xmlns:v="urn:schemas-microsoft-com:vml" xmlns:o="urn:schemas-microsoft-com:office:office" xmlns:mc="http://schemas.openxmlformats.org/markup-compatibility/2006" xmlns:wpc="http://schemas.microsoft.com/office/word/2010/wordprocessingCanvas" xmlns=""/>
                             </a:ext>
                           </a:extLst>
                         </pic:spPr>

</xml_diff>

<commit_message>
modified makeup class track and schedule
</commit_message>
<xml_diff>
--- a/FALL 19/makeup_class_schedule.docx
+++ b/FALL 19/makeup_class_schedule.docx
@@ -627,6 +627,36 @@
               <w:jc w:val="center"/>
             </w:pPr>
             <w:r>
+              <w:t>Section 9</w:t>
+            </w:r>
+          </w:p>
+          <w:p>
+            <w:pPr>
+              <w:jc w:val="center"/>
+            </w:pPr>
+            <w:r>
+              <w:t>Lab Room</w:t>
+            </w:r>
+          </w:p>
+        </w:tc>
+        <w:tc>
+          <w:tcPr>
+            <w:tcW w:w="1335" w:type="dxa"/>
+            <w:vAlign w:val="center"/>
+          </w:tcPr>
+          <w:p>
+            <w:pPr>
+              <w:jc w:val="center"/>
+            </w:pPr>
+            <w:r>
+              <w:t>CSE 101</w:t>
+            </w:r>
+          </w:p>
+          <w:p>
+            <w:pPr>
+              <w:jc w:val="center"/>
+            </w:pPr>
+            <w:r>
               <w:t>Section 8</w:t>
             </w:r>
           </w:p>
@@ -649,7 +679,37 @@
               <w:jc w:val="center"/>
             </w:pPr>
             <w:r>
-              <w:t>CSE 104</w:t>
+              <w:t>CSE 101</w:t>
+            </w:r>
+          </w:p>
+          <w:p>
+            <w:pPr>
+              <w:jc w:val="center"/>
+            </w:pPr>
+            <w:r>
+              <w:t>Section 8</w:t>
+            </w:r>
+          </w:p>
+          <w:p>
+            <w:pPr>
+              <w:jc w:val="center"/>
+            </w:pPr>
+            <w:r>
+              <w:t>Lab Room</w:t>
+            </w:r>
+          </w:p>
+        </w:tc>
+        <w:tc>
+          <w:tcPr>
+            <w:tcW w:w="1335" w:type="dxa"/>
+            <w:vAlign w:val="center"/>
+          </w:tcPr>
+          <w:p>
+            <w:pPr>
+              <w:jc w:val="center"/>
+            </w:pPr>
+            <w:r>
+              <w:t>CSE 208</w:t>
             </w:r>
           </w:p>
           <w:p>
@@ -667,194 +727,6 @@
             <w:r>
               <w:t>Lab Room</w:t>
             </w:r>
-          </w:p>
-        </w:tc>
-        <w:tc>
-          <w:tcPr>
-            <w:tcW w:w="1335" w:type="dxa"/>
-            <w:vAlign w:val="center"/>
-          </w:tcPr>
-          <w:p>
-            <w:pPr>
-              <w:jc w:val="center"/>
-            </w:pPr>
-            <w:r>
-              <w:t>CSE 208</w:t>
-            </w:r>
-          </w:p>
-          <w:p>
-            <w:pPr>
-              <w:jc w:val="center"/>
-            </w:pPr>
-            <w:r>
-              <w:t>Section 2</w:t>
-            </w:r>
-          </w:p>
-          <w:p>
-            <w:pPr>
-              <w:jc w:val="center"/>
-            </w:pPr>
-            <w:r>
-              <w:t>Lab Room</w:t>
-            </w:r>
-          </w:p>
-        </w:tc>
-        <w:tc>
-          <w:tcPr>
-            <w:tcW w:w="1335" w:type="dxa"/>
-            <w:vAlign w:val="center"/>
-          </w:tcPr>
-          <w:p>
-            <w:pPr>
-              <w:jc w:val="center"/>
-            </w:pPr>
-            <w:r>
-              <w:t>CSE 208</w:t>
-            </w:r>
-          </w:p>
-          <w:p>
-            <w:pPr>
-              <w:jc w:val="center"/>
-            </w:pPr>
-            <w:r>
-              <w:t>Section 1</w:t>
-            </w:r>
-          </w:p>
-          <w:p>
-            <w:pPr>
-              <w:jc w:val="center"/>
-            </w:pPr>
-            <w:r>
-              <w:t>Lab Room</w:t>
-            </w:r>
-          </w:p>
-        </w:tc>
-        <w:tc>
-          <w:tcPr>
-            <w:tcW w:w="1335" w:type="dxa"/>
-            <w:vAlign w:val="center"/>
-          </w:tcPr>
-          <w:p>
-            <w:pPr>
-              <w:jc w:val="center"/>
-            </w:pPr>
-          </w:p>
-        </w:tc>
-      </w:tr>
-      <w:tr>
-        <w:tc>
-          <w:tcPr>
-            <w:tcW w:w="1908" w:type="dxa"/>
-            <w:vAlign w:val="center"/>
-          </w:tcPr>
-          <w:p>
-            <w:pPr>
-              <w:jc w:val="center"/>
-            </w:pPr>
-            <w:r>
-              <w:t>09 January 2020</w:t>
-            </w:r>
-          </w:p>
-          <w:p>
-            <w:pPr>
-              <w:jc w:val="center"/>
-            </w:pPr>
-            <w:r>
-              <w:t>(Thursday)</w:t>
-            </w:r>
-          </w:p>
-        </w:tc>
-        <w:tc>
-          <w:tcPr>
-            <w:tcW w:w="1335" w:type="dxa"/>
-            <w:vAlign w:val="center"/>
-          </w:tcPr>
-          <w:p>
-            <w:pPr>
-              <w:jc w:val="center"/>
-            </w:pPr>
-            <w:r>
-              <w:t>CSE 101</w:t>
-            </w:r>
-          </w:p>
-          <w:p>
-            <w:pPr>
-              <w:jc w:val="center"/>
-            </w:pPr>
-            <w:r>
-              <w:t>Section 9</w:t>
-            </w:r>
-          </w:p>
-          <w:p>
-            <w:pPr>
-              <w:jc w:val="center"/>
-            </w:pPr>
-            <w:r>
-              <w:t>Lab Room</w:t>
-            </w:r>
-          </w:p>
-        </w:tc>
-        <w:tc>
-          <w:tcPr>
-            <w:tcW w:w="1335" w:type="dxa"/>
-            <w:vAlign w:val="center"/>
-          </w:tcPr>
-          <w:p>
-            <w:pPr>
-              <w:jc w:val="center"/>
-            </w:pPr>
-            <w:r>
-              <w:t>CSE 101</w:t>
-            </w:r>
-          </w:p>
-          <w:p>
-            <w:pPr>
-              <w:jc w:val="center"/>
-            </w:pPr>
-            <w:r>
-              <w:t>Section 8</w:t>
-            </w:r>
-          </w:p>
-          <w:p>
-            <w:pPr>
-              <w:jc w:val="center"/>
-            </w:pPr>
-            <w:r>
-              <w:t>Lab Room</w:t>
-            </w:r>
-          </w:p>
-        </w:tc>
-        <w:tc>
-          <w:tcPr>
-            <w:tcW w:w="1335" w:type="dxa"/>
-            <w:vAlign w:val="center"/>
-          </w:tcPr>
-          <w:p>
-            <w:pPr>
-              <w:jc w:val="center"/>
-            </w:pPr>
-          </w:p>
-        </w:tc>
-        <w:tc>
-          <w:tcPr>
-            <w:tcW w:w="1335" w:type="dxa"/>
-            <w:vAlign w:val="center"/>
-          </w:tcPr>
-          <w:p>
-            <w:pPr>
-              <w:jc w:val="center"/>
-            </w:pPr>
-          </w:p>
-        </w:tc>
-        <w:tc>
-          <w:tcPr>
-            <w:tcW w:w="1335" w:type="dxa"/>
-            <w:vAlign w:val="center"/>
-          </w:tcPr>
-          <w:p>
-            <w:pPr>
-              <w:jc w:val="center"/>
-            </w:pPr>
           </w:p>
         </w:tc>
         <w:tc>
@@ -927,7 +799,7 @@
                           <a:blip r:embed="rId4" cstate="print">
                             <a:extLst>
                               <a:ext uri="{28A0092B-C50C-407E-A947-70E740481C1C}">
-                                <a14:useLocalDpi xmlns="" xmlns:wpc="http://schemas.microsoft.com/office/word/2010/wordprocessingCanvas" xmlns:mc="http://schemas.openxmlformats.org/markup-compatibility/2006" xmlns:o="urn:schemas-microsoft-com:office:office" xmlns:v="urn:schemas-microsoft-com:vml" xmlns:wp14="http://schemas.microsoft.com/office/word/2010/wordprocessingDrawing" xmlns:w10="urn:schemas-microsoft-com:office:word" xmlns:w="http://schemas.openxmlformats.org/wordprocessingml/2006/main" xmlns:w14="http://schemas.microsoft.com/office/word/2010/wordml" xmlns:w15="http://schemas.microsoft.com/office/word/2012/wordml" xmlns:wpg="http://schemas.microsoft.com/office/word/2010/wordprocessingGroup" xmlns:wpi="http://schemas.microsoft.com/office/word/2010/wordprocessingInk" xmlns:wps="http://schemas.microsoft.com/office/word/2010/wordprocessingShape" xmlns:a14="http://schemas.microsoft.com/office/drawing/2010/main" val="0"/>
+                                <a14:useLocalDpi xmlns:a14="http://schemas.microsoft.com/office/drawing/2010/main" xmlns:wps="http://schemas.microsoft.com/office/word/2010/wordprocessingShape" xmlns:wpi="http://schemas.microsoft.com/office/word/2010/wordprocessingInk" xmlns:wpg="http://schemas.microsoft.com/office/word/2010/wordprocessingGroup" xmlns:w15="http://schemas.microsoft.com/office/word/2012/wordml" xmlns:w14="http://schemas.microsoft.com/office/word/2010/wordml" xmlns:w="http://schemas.openxmlformats.org/wordprocessingml/2006/main" xmlns:w10="urn:schemas-microsoft-com:office:word" xmlns:wp14="http://schemas.microsoft.com/office/word/2010/wordprocessingDrawing" xmlns:v="urn:schemas-microsoft-com:vml" xmlns:o="urn:schemas-microsoft-com:office:office" xmlns:mc="http://schemas.openxmlformats.org/markup-compatibility/2006" xmlns:wpc="http://schemas.microsoft.com/office/word/2010/wordprocessingCanvas" xmlns="" val="0"/>
                               </a:ext>
                             </a:extLst>
                           </a:blip>
@@ -947,7 +819,7 @@
                           </a:ln>
                           <a:extLst>
                             <a:ext uri="{53640926-AAD7-44D8-BBD7-CCE9431645EC}">
-                              <a14:shadowObscured xmlns="" xmlns:wpc="http://schemas.microsoft.com/office/word/2010/wordprocessingCanvas" xmlns:mc="http://schemas.openxmlformats.org/markup-compatibility/2006" xmlns:o="urn:schemas-microsoft-com:office:office" xmlns:v="urn:schemas-microsoft-com:vml" xmlns:wp14="http://schemas.microsoft.com/office/word/2010/wordprocessingDrawing" xmlns:w10="urn:schemas-microsoft-com:office:word" xmlns:w="http://schemas.openxmlformats.org/wordprocessingml/2006/main" xmlns:w14="http://schemas.microsoft.com/office/word/2010/wordml" xmlns:w15="http://schemas.microsoft.com/office/word/2012/wordml" xmlns:wpg="http://schemas.microsoft.com/office/word/2010/wordprocessingGroup" xmlns:wpi="http://schemas.microsoft.com/office/word/2010/wordprocessingInk" xmlns:wps="http://schemas.microsoft.com/office/word/2010/wordprocessingShape" xmlns:a14="http://schemas.microsoft.com/office/drawing/2010/main"/>
+                              <a14:shadowObscured xmlns:a14="http://schemas.microsoft.com/office/drawing/2010/main" xmlns:wps="http://schemas.microsoft.com/office/word/2010/wordprocessingShape" xmlns:wpi="http://schemas.microsoft.com/office/word/2010/wordprocessingInk" xmlns:wpg="http://schemas.microsoft.com/office/word/2010/wordprocessingGroup" xmlns:w15="http://schemas.microsoft.com/office/word/2012/wordml" xmlns:w14="http://schemas.microsoft.com/office/word/2010/wordml" xmlns:w="http://schemas.openxmlformats.org/wordprocessingml/2006/main" xmlns:w10="urn:schemas-microsoft-com:office:word" xmlns:wp14="http://schemas.microsoft.com/office/word/2010/wordprocessingDrawing" xmlns:v="urn:schemas-microsoft-com:vml" xmlns:o="urn:schemas-microsoft-com:office:office" xmlns:mc="http://schemas.openxmlformats.org/markup-compatibility/2006" xmlns:wpc="http://schemas.microsoft.com/office/word/2010/wordprocessingCanvas" xmlns=""/>
                             </a:ext>
                           </a:extLst>
                         </pic:spPr>

</xml_diff>

<commit_message>
added room number for remaining makeup classes
</commit_message>
<xml_diff>
--- a/FALL 19/makeup_class_schedule.docx
+++ b/FALL 19/makeup_class_schedule.docx
@@ -605,7 +605,7 @@
               <w:jc w:val="center"/>
             </w:pPr>
             <w:r>
-              <w:t>Lab Room</w:t>
+              <w:t>A 302</w:t>
             </w:r>
           </w:p>
         </w:tc>
@@ -635,7 +635,7 @@
               <w:jc w:val="center"/>
             </w:pPr>
             <w:r>
-              <w:t>Lab Room</w:t>
+              <w:t>A 302</w:t>
             </w:r>
           </w:p>
         </w:tc>
@@ -665,7 +665,7 @@
               <w:jc w:val="center"/>
             </w:pPr>
             <w:r>
-              <w:t>Lab Room</w:t>
+              <w:t>A 302</w:t>
             </w:r>
           </w:p>
         </w:tc>
@@ -695,7 +695,7 @@
               <w:jc w:val="center"/>
             </w:pPr>
             <w:r>
-              <w:t>Lab Room</w:t>
+              <w:t>A 302</w:t>
             </w:r>
           </w:p>
         </w:tc>
@@ -725,7 +725,7 @@
               <w:jc w:val="center"/>
             </w:pPr>
             <w:r>
-              <w:t>Lab Room</w:t>
+              <w:t>A 302</w:t>
             </w:r>
           </w:p>
         </w:tc>
@@ -799,7 +799,7 @@
                           <a:blip r:embed="rId4" cstate="print">
                             <a:extLst>
                               <a:ext uri="{28A0092B-C50C-407E-A947-70E740481C1C}">
-                                <a14:useLocalDpi xmlns:a14="http://schemas.microsoft.com/office/drawing/2010/main" xmlns:wps="http://schemas.microsoft.com/office/word/2010/wordprocessingShape" xmlns:wpi="http://schemas.microsoft.com/office/word/2010/wordprocessingInk" xmlns:wpg="http://schemas.microsoft.com/office/word/2010/wordprocessingGroup" xmlns:w15="http://schemas.microsoft.com/office/word/2012/wordml" xmlns:w14="http://schemas.microsoft.com/office/word/2010/wordml" xmlns:w="http://schemas.openxmlformats.org/wordprocessingml/2006/main" xmlns:w10="urn:schemas-microsoft-com:office:word" xmlns:wp14="http://schemas.microsoft.com/office/word/2010/wordprocessingDrawing" xmlns:v="urn:schemas-microsoft-com:vml" xmlns:o="urn:schemas-microsoft-com:office:office" xmlns:mc="http://schemas.openxmlformats.org/markup-compatibility/2006" xmlns:wpc="http://schemas.microsoft.com/office/word/2010/wordprocessingCanvas" xmlns="" val="0"/>
+                                <a14:useLocalDpi xmlns="" xmlns:wpc="http://schemas.microsoft.com/office/word/2010/wordprocessingCanvas" xmlns:mc="http://schemas.openxmlformats.org/markup-compatibility/2006" xmlns:o="urn:schemas-microsoft-com:office:office" xmlns:v="urn:schemas-microsoft-com:vml" xmlns:wp14="http://schemas.microsoft.com/office/word/2010/wordprocessingDrawing" xmlns:w10="urn:schemas-microsoft-com:office:word" xmlns:w="http://schemas.openxmlformats.org/wordprocessingml/2006/main" xmlns:w14="http://schemas.microsoft.com/office/word/2010/wordml" xmlns:w15="http://schemas.microsoft.com/office/word/2012/wordml" xmlns:wpg="http://schemas.microsoft.com/office/word/2010/wordprocessingGroup" xmlns:wpi="http://schemas.microsoft.com/office/word/2010/wordprocessingInk" xmlns:wps="http://schemas.microsoft.com/office/word/2010/wordprocessingShape" xmlns:a14="http://schemas.microsoft.com/office/drawing/2010/main" val="0"/>
                               </a:ext>
                             </a:extLst>
                           </a:blip>
@@ -819,7 +819,7 @@
                           </a:ln>
                           <a:extLst>
                             <a:ext uri="{53640926-AAD7-44D8-BBD7-CCE9431645EC}">
-                              <a14:shadowObscured xmlns:a14="http://schemas.microsoft.com/office/drawing/2010/main" xmlns:wps="http://schemas.microsoft.com/office/word/2010/wordprocessingShape" xmlns:wpi="http://schemas.microsoft.com/office/word/2010/wordprocessingInk" xmlns:wpg="http://schemas.microsoft.com/office/word/2010/wordprocessingGroup" xmlns:w15="http://schemas.microsoft.com/office/word/2012/wordml" xmlns:w14="http://schemas.microsoft.com/office/word/2010/wordml" xmlns:w="http://schemas.openxmlformats.org/wordprocessingml/2006/main" xmlns:w10="urn:schemas-microsoft-com:office:word" xmlns:wp14="http://schemas.microsoft.com/office/word/2010/wordprocessingDrawing" xmlns:v="urn:schemas-microsoft-com:vml" xmlns:o="urn:schemas-microsoft-com:office:office" xmlns:mc="http://schemas.openxmlformats.org/markup-compatibility/2006" xmlns:wpc="http://schemas.microsoft.com/office/word/2010/wordprocessingCanvas" xmlns=""/>
+                              <a14:shadowObscured xmlns="" xmlns:wpc="http://schemas.microsoft.com/office/word/2010/wordprocessingCanvas" xmlns:mc="http://schemas.openxmlformats.org/markup-compatibility/2006" xmlns:o="urn:schemas-microsoft-com:office:office" xmlns:v="urn:schemas-microsoft-com:vml" xmlns:wp14="http://schemas.microsoft.com/office/word/2010/wordprocessingDrawing" xmlns:w10="urn:schemas-microsoft-com:office:word" xmlns:w="http://schemas.openxmlformats.org/wordprocessingml/2006/main" xmlns:w14="http://schemas.microsoft.com/office/word/2010/wordml" xmlns:w15="http://schemas.microsoft.com/office/word/2012/wordml" xmlns:wpg="http://schemas.microsoft.com/office/word/2010/wordprocessingGroup" xmlns:wpi="http://schemas.microsoft.com/office/word/2010/wordprocessingInk" xmlns:wps="http://schemas.microsoft.com/office/word/2010/wordprocessingShape" xmlns:a14="http://schemas.microsoft.com/office/drawing/2010/main"/>
                             </a:ext>
                           </a:extLst>
                         </pic:spPr>

</xml_diff>